<commit_message>
updating drafts and cover letter
</commit_message>
<xml_diff>
--- a/cover_letter.docx
+++ b/cover_letter.docx
@@ -48,378 +48,649 @@
     </w:p>
     <w:p>
       <w:pPr>
-        <w:rPr>
-          <w:rFonts w:ascii="Helvetica" w:hAnsi="Helvetica"/>
-          <w:sz w:val="22"/>
-          <w:szCs w:val="22"/>
-        </w:rPr>
-      </w:pPr>
-      <w:r>
-        <w:rPr>
-          <w:rFonts w:ascii="Helvetica" w:hAnsi="Helvetica"/>
-          <w:sz w:val="22"/>
-          <w:szCs w:val="22"/>
-        </w:rPr>
-        <w:t xml:space="preserve">We are including our submission, “Context-specific interactions </w:t>
-      </w:r>
-      <w:r>
-        <w:rPr>
-          <w:rFonts w:ascii="Helvetica" w:hAnsi="Helvetica"/>
-          <w:sz w:val="22"/>
-          <w:szCs w:val="22"/>
-        </w:rPr>
-        <w:t>distinguish true and false positive drug phenotypes in interaction-network investigations</w:t>
-      </w:r>
-      <w:r>
-        <w:rPr>
-          <w:rFonts w:ascii="Helvetica" w:hAnsi="Helvetica"/>
-          <w:sz w:val="22"/>
-          <w:szCs w:val="22"/>
-        </w:rPr>
-        <w:t>” for your consideration as a letter to Nature. In this brief, original research communication, we tested three methods for identifying interaction network phenotypes with clinical utility. As interaction network methods are increasingly developed to guide therapeutic development, we believe this work to be of interest to a</w:t>
-      </w:r>
-      <w:r>
-        <w:rPr>
-          <w:rFonts w:ascii="Helvetica" w:hAnsi="Helvetica"/>
-          <w:sz w:val="22"/>
-          <w:szCs w:val="22"/>
-        </w:rPr>
-        <w:t xml:space="preserve">n interdisciplinary </w:t>
-      </w:r>
-      <w:r>
-        <w:rPr>
-          <w:rFonts w:ascii="Helvetica" w:hAnsi="Helvetica"/>
-          <w:sz w:val="22"/>
-          <w:szCs w:val="22"/>
-        </w:rPr>
-        <w:t xml:space="preserve">community of scientists and not just the computational network experts who develop these methods. </w:t>
-      </w:r>
-    </w:p>
-    <w:p>
-      <w:pPr>
-        <w:rPr>
-          <w:rFonts w:ascii="Helvetica" w:hAnsi="Helvetica"/>
-          <w:sz w:val="22"/>
-          <w:szCs w:val="22"/>
-        </w:rPr>
-      </w:pPr>
-    </w:p>
-    <w:p>
-      <w:pPr>
-        <w:rPr>
-          <w:rFonts w:ascii="Helvetica" w:hAnsi="Helvetica"/>
-          <w:sz w:val="22"/>
-          <w:szCs w:val="22"/>
-        </w:rPr>
-      </w:pPr>
-      <w:r>
-        <w:rPr>
-          <w:rFonts w:ascii="Helvetica" w:hAnsi="Helvetica"/>
-          <w:sz w:val="22"/>
-          <w:szCs w:val="22"/>
-        </w:rPr>
-        <w:t xml:space="preserve">A core component of interaction network analysis is identifying drug-phenotype relationships using protein-protein interactions to support these relationships. Yet, an outstanding question in the field is which methods sufficiently select drug-phenotype relationships with clinical utility? Currently, network biologists apply </w:t>
-      </w:r>
-      <w:proofErr w:type="spellStart"/>
-      <w:r>
-        <w:rPr>
-          <w:rFonts w:ascii="Helvetica" w:hAnsi="Helvetica"/>
-          <w:sz w:val="22"/>
-          <w:szCs w:val="22"/>
-        </w:rPr>
-        <w:t>varyi</w:t>
-      </w:r>
-      <w:r>
-        <w:rPr>
-          <w:rFonts w:ascii="Helvetica" w:hAnsi="Helvetica"/>
-          <w:sz w:val="22"/>
-          <w:szCs w:val="22"/>
-        </w:rPr>
-        <w:t>ous</w:t>
-      </w:r>
-      <w:proofErr w:type="spellEnd"/>
-      <w:r>
-        <w:rPr>
-          <w:rFonts w:ascii="Helvetica" w:hAnsi="Helvetica"/>
-          <w:sz w:val="22"/>
-          <w:szCs w:val="22"/>
-        </w:rPr>
-        <w:t xml:space="preserve"> techniques to select true positives and negatives. These methods include tractable and sensible approaches such as statistical enrichment or distance-based metrics (e.g. the drug and the phenotype need to be proximal to each other in the interaction space). </w:t>
-      </w:r>
-      <w:r>
-        <w:rPr>
-          <w:rFonts w:ascii="Helvetica" w:hAnsi="Helvetica"/>
-          <w:sz w:val="22"/>
-          <w:szCs w:val="22"/>
-        </w:rPr>
-        <w:t>However, w</w:t>
-      </w:r>
-      <w:r>
-        <w:rPr>
-          <w:rFonts w:ascii="Helvetica" w:hAnsi="Helvetica"/>
-          <w:sz w:val="22"/>
-          <w:szCs w:val="22"/>
-        </w:rPr>
-        <w:t>e hypothesized that a biological approach could outperform a mathematical approach. We tested the idea that true positive associations rely on context-specific interactions</w:t>
-      </w:r>
-      <w:r>
-        <w:rPr>
-          <w:rFonts w:ascii="Helvetica" w:hAnsi="Helvetica"/>
-          <w:sz w:val="22"/>
-          <w:szCs w:val="22"/>
-        </w:rPr>
-        <w:t xml:space="preserve"> and endeavored to discover interaction sets that distinguish true and false positive associations for 21 designated medical events (DMEs)</w:t>
-      </w:r>
-      <w:r>
-        <w:rPr>
-          <w:rFonts w:ascii="Helvetica" w:hAnsi="Helvetica"/>
-          <w:sz w:val="22"/>
-          <w:szCs w:val="22"/>
-        </w:rPr>
-        <w:t>.</w:t>
-      </w:r>
-      <w:r>
-        <w:rPr>
-          <w:rFonts w:ascii="Helvetica" w:hAnsi="Helvetica"/>
-          <w:sz w:val="22"/>
-          <w:szCs w:val="22"/>
-        </w:rPr>
-        <w:t xml:space="preserve"> DMEs are severe, adverse drug outcomes of highest priority to FDA regulatory review of new drug applications and methods for identifying true positive drug-DME relationships stand to greatly impact therapeutic development.</w:t>
-      </w:r>
-      <w:r>
-        <w:rPr>
-          <w:rFonts w:ascii="Helvetica" w:hAnsi="Helvetica"/>
-          <w:sz w:val="22"/>
-          <w:szCs w:val="22"/>
-        </w:rPr>
-        <w:t xml:space="preserve"> </w:t>
-      </w:r>
-    </w:p>
-    <w:p>
-      <w:pPr>
-        <w:rPr>
-          <w:rFonts w:ascii="Helvetica" w:hAnsi="Helvetica"/>
-          <w:sz w:val="22"/>
-          <w:szCs w:val="22"/>
-        </w:rPr>
-      </w:pPr>
-    </w:p>
-    <w:p>
-      <w:pPr>
-        <w:rPr>
-          <w:rFonts w:ascii="Helvetica" w:hAnsi="Helvetica"/>
-          <w:sz w:val="22"/>
-          <w:szCs w:val="22"/>
-        </w:rPr>
-      </w:pPr>
-      <w:r>
-        <w:rPr>
-          <w:rFonts w:ascii="Helvetica" w:hAnsi="Helvetica"/>
-          <w:sz w:val="22"/>
-          <w:szCs w:val="22"/>
-        </w:rPr>
-        <w:t xml:space="preserve">We demonstrated that </w:t>
-      </w:r>
-      <w:r>
-        <w:rPr>
-          <w:rFonts w:ascii="Helvetica" w:hAnsi="Helvetica"/>
-          <w:sz w:val="22"/>
-          <w:szCs w:val="22"/>
-        </w:rPr>
-        <w:t xml:space="preserve">our </w:t>
-      </w:r>
-      <w:r>
-        <w:rPr>
-          <w:rFonts w:ascii="Helvetica" w:hAnsi="Helvetica"/>
-          <w:sz w:val="22"/>
-          <w:szCs w:val="22"/>
-        </w:rPr>
-        <w:t>biological approach</w:t>
-      </w:r>
-      <w:r>
-        <w:rPr>
-          <w:rFonts w:ascii="Helvetica" w:hAnsi="Helvetica"/>
-          <w:sz w:val="22"/>
-          <w:szCs w:val="22"/>
-        </w:rPr>
-        <w:t xml:space="preserve"> of discovering context-specific interactions</w:t>
-      </w:r>
-      <w:r>
-        <w:rPr>
-          <w:rFonts w:ascii="Helvetica" w:hAnsi="Helvetica"/>
-          <w:sz w:val="22"/>
-          <w:szCs w:val="22"/>
-        </w:rPr>
-        <w:t xml:space="preserve"> </w:t>
-      </w:r>
-      <w:r>
-        <w:rPr>
-          <w:rFonts w:ascii="Helvetica" w:hAnsi="Helvetica"/>
-          <w:sz w:val="22"/>
-          <w:szCs w:val="22"/>
-        </w:rPr>
-        <w:t xml:space="preserve">separates </w:t>
-      </w:r>
-      <w:r>
-        <w:rPr>
-          <w:rFonts w:ascii="Helvetica" w:hAnsi="Helvetica"/>
-          <w:sz w:val="22"/>
-          <w:szCs w:val="22"/>
-        </w:rPr>
-        <w:t>true positives from false positives</w:t>
-      </w:r>
-      <w:r>
-        <w:rPr>
-          <w:rFonts w:ascii="Helvetica" w:hAnsi="Helvetica"/>
-          <w:sz w:val="22"/>
-          <w:szCs w:val="22"/>
-        </w:rPr>
-        <w:t xml:space="preserve"> </w:t>
-      </w:r>
-      <w:r>
-        <w:rPr>
-          <w:rFonts w:ascii="Helvetica" w:hAnsi="Helvetica"/>
-          <w:sz w:val="22"/>
-          <w:szCs w:val="22"/>
-        </w:rPr>
-        <w:t xml:space="preserve">more cleanly </w:t>
-      </w:r>
-      <w:r>
-        <w:rPr>
-          <w:rFonts w:ascii="Helvetica" w:hAnsi="Helvetica"/>
-          <w:sz w:val="22"/>
-          <w:szCs w:val="22"/>
-        </w:rPr>
-        <w:t>than mathematical approaches</w:t>
-      </w:r>
-      <w:r>
-        <w:rPr>
-          <w:rFonts w:ascii="Helvetica" w:hAnsi="Helvetica"/>
-          <w:sz w:val="22"/>
-          <w:szCs w:val="22"/>
-        </w:rPr>
-        <w:t xml:space="preserve">. </w:t>
+        <w:jc w:val="both"/>
+        <w:rPr>
+          <w:rFonts w:ascii="Helvetica" w:hAnsi="Helvetica"/>
+          <w:sz w:val="22"/>
+          <w:szCs w:val="22"/>
+        </w:rPr>
+      </w:pPr>
+      <w:r>
+        <w:rPr>
+          <w:rFonts w:ascii="Helvetica" w:hAnsi="Helvetica"/>
+          <w:sz w:val="22"/>
+          <w:szCs w:val="22"/>
+        </w:rPr>
+        <w:t>We are including our submission, “</w:t>
       </w:r>
       <w:r>
         <w:rPr>
           <w:rFonts w:ascii="Helvetica" w:hAnsi="Helvetica"/>
           <w:b/>
           <w:bCs/>
+          <w:sz w:val="22"/>
+          <w:szCs w:val="22"/>
+        </w:rPr>
+        <w:t xml:space="preserve">Context-specific interactions increase predictive power of network methods for </w:t>
+      </w:r>
+      <w:r>
+        <w:rPr>
+          <w:rFonts w:ascii="Helvetica" w:hAnsi="Helvetica"/>
+          <w:b/>
+          <w:bCs/>
+          <w:sz w:val="22"/>
+          <w:szCs w:val="22"/>
+        </w:rPr>
+        <w:t>identifying</w:t>
+      </w:r>
+      <w:r>
+        <w:rPr>
+          <w:rFonts w:ascii="Helvetica" w:hAnsi="Helvetica"/>
+          <w:b/>
+          <w:bCs/>
+          <w:sz w:val="22"/>
+          <w:szCs w:val="22"/>
+        </w:rPr>
+        <w:t xml:space="preserve"> drug effects</w:t>
+      </w:r>
+      <w:r>
+        <w:rPr>
+          <w:rFonts w:ascii="Helvetica" w:hAnsi="Helvetica"/>
+          <w:sz w:val="22"/>
+          <w:szCs w:val="22"/>
+        </w:rPr>
+        <w:t xml:space="preserve">” for your consideration as a letter to </w:t>
+      </w:r>
+      <w:r>
+        <w:rPr>
+          <w:rFonts w:ascii="Helvetica" w:hAnsi="Helvetica"/>
           <w:i/>
           <w:iCs/>
           <w:sz w:val="22"/>
           <w:szCs w:val="22"/>
         </w:rPr>
-        <w:t>Specifically, the</w:t>
+        <w:t>Nature</w:t>
+      </w:r>
+      <w:r>
+        <w:rPr>
+          <w:rFonts w:ascii="Helvetica" w:hAnsi="Helvetica"/>
+          <w:sz w:val="22"/>
+          <w:szCs w:val="22"/>
+        </w:rPr>
+        <w:t xml:space="preserve">. </w:t>
+      </w:r>
+      <w:r>
+        <w:rPr>
+          <w:rFonts w:ascii="Helvetica" w:hAnsi="Helvetica"/>
+          <w:sz w:val="22"/>
+          <w:szCs w:val="22"/>
+        </w:rPr>
+        <w:t xml:space="preserve">Network methods are increasingly applied to predict drug </w:t>
+      </w:r>
+      <w:r>
+        <w:rPr>
+          <w:rFonts w:ascii="Helvetica" w:hAnsi="Helvetica"/>
+          <w:sz w:val="22"/>
+          <w:szCs w:val="22"/>
+        </w:rPr>
+        <w:t xml:space="preserve">phenotypic </w:t>
+      </w:r>
+      <w:r>
+        <w:rPr>
+          <w:rFonts w:ascii="Helvetica" w:hAnsi="Helvetica"/>
+          <w:sz w:val="22"/>
+          <w:szCs w:val="22"/>
+        </w:rPr>
+        <w:t xml:space="preserve">effects using the drug’s protein target(s) and the surrounding protein-protein interaction networks. However, these </w:t>
+      </w:r>
+      <w:r>
+        <w:rPr>
+          <w:rFonts w:ascii="Helvetica" w:hAnsi="Helvetica"/>
+          <w:sz w:val="22"/>
+          <w:szCs w:val="22"/>
+        </w:rPr>
+        <w:t>methods have not matriculated to influence decision making in FDA review or industrial settings</w:t>
+      </w:r>
+      <w:r>
+        <w:rPr>
+          <w:rFonts w:ascii="Helvetica" w:hAnsi="Helvetica"/>
+          <w:sz w:val="22"/>
+          <w:szCs w:val="22"/>
+        </w:rPr>
+        <w:t xml:space="preserve"> </w:t>
+      </w:r>
+      <w:r>
+        <w:rPr>
+          <w:rFonts w:ascii="Helvetica" w:hAnsi="Helvetica"/>
+          <w:sz w:val="22"/>
+          <w:szCs w:val="22"/>
+        </w:rPr>
+        <w:t>due to</w:t>
+      </w:r>
+      <w:r>
+        <w:rPr>
+          <w:rFonts w:ascii="Helvetica" w:hAnsi="Helvetica"/>
+          <w:sz w:val="22"/>
+          <w:szCs w:val="22"/>
+        </w:rPr>
+        <w:t xml:space="preserve"> high false positive rate</w:t>
+      </w:r>
+      <w:r>
+        <w:rPr>
+          <w:rFonts w:ascii="Helvetica" w:hAnsi="Helvetica"/>
+          <w:sz w:val="22"/>
+          <w:szCs w:val="22"/>
+        </w:rPr>
+        <w:t>s</w:t>
+      </w:r>
+      <w:r>
+        <w:rPr>
+          <w:rFonts w:ascii="Helvetica" w:hAnsi="Helvetica"/>
+          <w:sz w:val="22"/>
+          <w:szCs w:val="22"/>
+        </w:rPr>
+        <w:t xml:space="preserve">. </w:t>
+      </w:r>
+      <w:r>
+        <w:rPr>
+          <w:rFonts w:ascii="Helvetica" w:hAnsi="Helvetica"/>
+          <w:sz w:val="22"/>
+          <w:szCs w:val="22"/>
+        </w:rPr>
+        <w:t>High false positive rates have resulted in AUROC values that</w:t>
+      </w:r>
+      <w:r>
+        <w:rPr>
+          <w:rFonts w:ascii="Helvetica" w:hAnsi="Helvetica"/>
+          <w:sz w:val="22"/>
+          <w:szCs w:val="22"/>
+        </w:rPr>
+        <w:t xml:space="preserve"> are often ~0.5</w:t>
+      </w:r>
+      <w:r>
+        <w:rPr>
+          <w:rFonts w:ascii="Helvetica" w:hAnsi="Helvetica"/>
+          <w:sz w:val="22"/>
+          <w:szCs w:val="22"/>
+        </w:rPr>
+        <w:t xml:space="preserve">, </w:t>
+      </w:r>
+      <w:r>
+        <w:rPr>
+          <w:rFonts w:ascii="Helvetica" w:hAnsi="Helvetica"/>
+          <w:sz w:val="22"/>
+          <w:szCs w:val="22"/>
+        </w:rPr>
+        <w:t xml:space="preserve">suggesting that methods are no better than random. </w:t>
       </w:r>
       <w:r>
         <w:rPr>
           <w:rFonts w:ascii="Helvetica" w:hAnsi="Helvetica"/>
           <w:b/>
           <w:bCs/>
+          <w:sz w:val="22"/>
+          <w:szCs w:val="22"/>
+        </w:rPr>
+        <w:t xml:space="preserve">In this brief, original research communication, we </w:t>
+      </w:r>
+      <w:r>
+        <w:rPr>
+          <w:rFonts w:ascii="Helvetica" w:hAnsi="Helvetica"/>
+          <w:b/>
+          <w:bCs/>
+          <w:sz w:val="22"/>
+          <w:szCs w:val="22"/>
+        </w:rPr>
+        <w:t xml:space="preserve">demonstrated a </w:t>
+      </w:r>
+      <w:proofErr w:type="gramStart"/>
+      <w:r>
+        <w:rPr>
+          <w:rFonts w:ascii="Helvetica" w:hAnsi="Helvetica"/>
+          <w:b/>
+          <w:bCs/>
+          <w:sz w:val="22"/>
+          <w:szCs w:val="22"/>
+        </w:rPr>
+        <w:t>1.24-1.74 fold</w:t>
+      </w:r>
+      <w:proofErr w:type="gramEnd"/>
+      <w:r>
+        <w:rPr>
+          <w:rFonts w:ascii="Helvetica" w:hAnsi="Helvetica"/>
+          <w:b/>
+          <w:bCs/>
+          <w:sz w:val="22"/>
+          <w:szCs w:val="22"/>
+        </w:rPr>
+        <w:t xml:space="preserve"> increase in performance using a </w:t>
+      </w:r>
+      <w:r>
+        <w:rPr>
+          <w:rFonts w:ascii="Helvetica" w:hAnsi="Helvetica"/>
+          <w:b/>
+          <w:bCs/>
+          <w:sz w:val="22"/>
+          <w:szCs w:val="22"/>
+        </w:rPr>
+        <w:t>combined network and machine learning</w:t>
+      </w:r>
+      <w:r>
+        <w:rPr>
+          <w:rFonts w:ascii="Helvetica" w:hAnsi="Helvetica"/>
+          <w:b/>
+          <w:bCs/>
+          <w:sz w:val="22"/>
+          <w:szCs w:val="22"/>
+        </w:rPr>
+        <w:t xml:space="preserve"> approach</w:t>
+      </w:r>
+      <w:r>
+        <w:rPr>
+          <w:rFonts w:ascii="Helvetica" w:hAnsi="Helvetica"/>
+          <w:sz w:val="22"/>
+          <w:szCs w:val="22"/>
+        </w:rPr>
+        <w:t xml:space="preserve"> and a silver standard dataset that was curated in collaboration with regulatory scientists at the FDA.</w:t>
+      </w:r>
+      <w:r>
+        <w:rPr>
+          <w:rFonts w:ascii="Helvetica" w:hAnsi="Helvetica"/>
+          <w:sz w:val="22"/>
+          <w:szCs w:val="22"/>
+        </w:rPr>
+        <w:t xml:space="preserve"> </w:t>
+      </w:r>
+      <w:r>
+        <w:rPr>
+          <w:rFonts w:ascii="Helvetica" w:hAnsi="Helvetica"/>
+          <w:sz w:val="22"/>
+          <w:szCs w:val="22"/>
+        </w:rPr>
+        <w:t xml:space="preserve">We were struck by this improvement, especially by using relatively simple machine learning approaches and thus believe the finding to be of outstanding scientific importance. </w:t>
+      </w:r>
+    </w:p>
+    <w:p>
+      <w:pPr>
+        <w:jc w:val="both"/>
+        <w:rPr>
+          <w:rFonts w:ascii="Helvetica" w:hAnsi="Helvetica"/>
+          <w:sz w:val="22"/>
+          <w:szCs w:val="22"/>
+        </w:rPr>
+      </w:pPr>
+    </w:p>
+    <w:p>
+      <w:pPr>
+        <w:jc w:val="both"/>
+        <w:rPr>
+          <w:rFonts w:ascii="Helvetica" w:hAnsi="Helvetica"/>
+          <w:sz w:val="22"/>
+          <w:szCs w:val="22"/>
+        </w:rPr>
+      </w:pPr>
+      <w:r>
+        <w:rPr>
+          <w:rFonts w:ascii="Helvetica" w:hAnsi="Helvetica"/>
+          <w:sz w:val="22"/>
+          <w:szCs w:val="22"/>
+        </w:rPr>
+        <w:t>We consider this work significant and worthy of a letter for multiple reasons:</w:t>
+      </w:r>
+    </w:p>
+    <w:p>
+      <w:pPr>
+        <w:pStyle w:val="ListParagraph"/>
+        <w:numPr>
+          <w:ilvl w:val="0"/>
+          <w:numId w:val="1"/>
+        </w:numPr>
+        <w:jc w:val="both"/>
+        <w:rPr>
+          <w:rFonts w:ascii="Helvetica" w:hAnsi="Helvetica"/>
+          <w:sz w:val="22"/>
+          <w:szCs w:val="22"/>
+        </w:rPr>
+      </w:pPr>
+      <w:r>
+        <w:rPr>
+          <w:rFonts w:ascii="Helvetica" w:hAnsi="Helvetica"/>
+          <w:sz w:val="22"/>
+          <w:szCs w:val="22"/>
+        </w:rPr>
+        <w:t xml:space="preserve">The work addresses an </w:t>
+      </w:r>
+      <w:r>
+        <w:rPr>
+          <w:rFonts w:ascii="Helvetica" w:hAnsi="Helvetica"/>
+          <w:sz w:val="22"/>
+          <w:szCs w:val="22"/>
+        </w:rPr>
+        <w:t xml:space="preserve">outstanding question in the </w:t>
+      </w:r>
+      <w:r>
+        <w:rPr>
+          <w:rFonts w:ascii="Helvetica" w:hAnsi="Helvetica"/>
+          <w:sz w:val="22"/>
+          <w:szCs w:val="22"/>
+        </w:rPr>
+        <w:t xml:space="preserve">interaction network </w:t>
+      </w:r>
+      <w:r>
+        <w:rPr>
+          <w:rFonts w:ascii="Helvetica" w:hAnsi="Helvetica"/>
+          <w:sz w:val="22"/>
+          <w:szCs w:val="22"/>
+        </w:rPr>
+        <w:t xml:space="preserve">field </w:t>
+      </w:r>
+      <w:r>
+        <w:rPr>
+          <w:rFonts w:ascii="Helvetica" w:hAnsi="Helvetica"/>
+          <w:sz w:val="22"/>
+          <w:szCs w:val="22"/>
+        </w:rPr>
+        <w:t>regarding</w:t>
+      </w:r>
+      <w:r>
+        <w:rPr>
+          <w:rFonts w:ascii="Helvetica" w:hAnsi="Helvetica"/>
+          <w:sz w:val="22"/>
+          <w:szCs w:val="22"/>
+        </w:rPr>
+        <w:t xml:space="preserve"> which method</w:t>
+      </w:r>
+      <w:r>
+        <w:rPr>
+          <w:rFonts w:ascii="Helvetica" w:hAnsi="Helvetica"/>
+          <w:sz w:val="22"/>
+          <w:szCs w:val="22"/>
+        </w:rPr>
+        <w:t>s</w:t>
+      </w:r>
+      <w:r>
+        <w:rPr>
+          <w:rFonts w:ascii="Helvetica" w:hAnsi="Helvetica"/>
+          <w:sz w:val="22"/>
+          <w:szCs w:val="22"/>
+        </w:rPr>
+        <w:t xml:space="preserve"> sufficiently select drug-phenotype relationships with clinical utility</w:t>
+      </w:r>
+      <w:r>
+        <w:rPr>
+          <w:rFonts w:ascii="Helvetica" w:hAnsi="Helvetica"/>
+          <w:sz w:val="22"/>
+          <w:szCs w:val="22"/>
+        </w:rPr>
+        <w:t>. Our context-specific interaction method provides a novel path forward and outperforms other common approaches.</w:t>
+      </w:r>
+      <w:r>
+        <w:rPr>
+          <w:rFonts w:ascii="Helvetica" w:hAnsi="Helvetica"/>
+          <w:sz w:val="22"/>
+          <w:szCs w:val="22"/>
+        </w:rPr>
+        <w:t xml:space="preserve"> </w:t>
+      </w:r>
+    </w:p>
+    <w:p>
+      <w:pPr>
+        <w:pStyle w:val="ListParagraph"/>
+        <w:numPr>
+          <w:ilvl w:val="0"/>
+          <w:numId w:val="1"/>
+        </w:numPr>
+        <w:jc w:val="both"/>
+        <w:rPr>
+          <w:rFonts w:ascii="Helvetica" w:hAnsi="Helvetica"/>
+          <w:sz w:val="22"/>
+          <w:szCs w:val="22"/>
+        </w:rPr>
+      </w:pPr>
+      <w:r>
+        <w:rPr>
+          <w:rFonts w:ascii="Helvetica" w:hAnsi="Helvetica"/>
+          <w:sz w:val="22"/>
+          <w:szCs w:val="22"/>
+        </w:rPr>
+        <w:t xml:space="preserve">We developed a silver standard dataset in collaboration with the US FDA. We specifically investigated the extent to which network methods could identify relationships between drugs and designated medical event (DME) phenotypes. These phenotypes are of the highest priority to new therapeutics and predictive models for these phenotypes could be incredibly valuable to regulatory review of new products and </w:t>
+      </w:r>
+      <w:r>
+        <w:rPr>
+          <w:rFonts w:ascii="Helvetica" w:hAnsi="Helvetica"/>
+          <w:sz w:val="22"/>
+          <w:szCs w:val="22"/>
+        </w:rPr>
+        <w:t>industrial</w:t>
+      </w:r>
+      <w:r>
+        <w:rPr>
+          <w:rFonts w:ascii="Helvetica" w:hAnsi="Helvetica"/>
+          <w:sz w:val="22"/>
+          <w:szCs w:val="22"/>
+        </w:rPr>
+        <w:t xml:space="preserve"> </w:t>
+      </w:r>
+      <w:r>
+        <w:rPr>
+          <w:rFonts w:ascii="Helvetica" w:hAnsi="Helvetica"/>
+          <w:sz w:val="22"/>
+          <w:szCs w:val="22"/>
+        </w:rPr>
+        <w:t>selection of new druggable targets</w:t>
+      </w:r>
+      <w:r>
+        <w:rPr>
+          <w:rFonts w:ascii="Helvetica" w:hAnsi="Helvetica"/>
+          <w:sz w:val="22"/>
+          <w:szCs w:val="22"/>
+        </w:rPr>
+        <w:t>.</w:t>
+      </w:r>
+    </w:p>
+    <w:p>
+      <w:pPr>
+        <w:jc w:val="both"/>
+        <w:rPr>
+          <w:rFonts w:ascii="Helvetica" w:hAnsi="Helvetica"/>
+          <w:sz w:val="22"/>
+          <w:szCs w:val="22"/>
+        </w:rPr>
+      </w:pPr>
+    </w:p>
+    <w:p>
+      <w:pPr>
+        <w:jc w:val="both"/>
+        <w:rPr>
+          <w:rFonts w:ascii="Helvetica" w:hAnsi="Helvetica"/>
+          <w:sz w:val="22"/>
+          <w:szCs w:val="22"/>
+        </w:rPr>
+      </w:pPr>
+      <w:r>
+        <w:rPr>
+          <w:rFonts w:ascii="Helvetica" w:hAnsi="Helvetica"/>
+          <w:sz w:val="22"/>
+          <w:szCs w:val="22"/>
+        </w:rPr>
+        <w:t>Context-specific interactions</w:t>
+      </w:r>
+      <w:r>
+        <w:rPr>
+          <w:rFonts w:ascii="Helvetica" w:hAnsi="Helvetica"/>
+          <w:sz w:val="22"/>
+          <w:szCs w:val="22"/>
+        </w:rPr>
+        <w:t xml:space="preserve"> (CSIs)</w:t>
+      </w:r>
+      <w:r>
+        <w:rPr>
+          <w:rFonts w:ascii="Helvetica" w:hAnsi="Helvetica"/>
+          <w:sz w:val="22"/>
+          <w:szCs w:val="22"/>
+        </w:rPr>
+        <w:t xml:space="preserve"> provide a novel approach for making network methods predictive for </w:t>
+      </w:r>
+      <w:r>
+        <w:rPr>
+          <w:rFonts w:ascii="Helvetica" w:hAnsi="Helvetica"/>
+          <w:sz w:val="22"/>
+          <w:szCs w:val="22"/>
+        </w:rPr>
+        <w:t>understanding therapeutic effects</w:t>
+      </w:r>
+      <w:r>
+        <w:rPr>
+          <w:rFonts w:ascii="Helvetica" w:hAnsi="Helvetica"/>
+          <w:sz w:val="22"/>
+          <w:szCs w:val="22"/>
+        </w:rPr>
+        <w:t xml:space="preserve">. As further support of our approach, we applied our technique to a challenging drug discovery problem – predicting the effects of drug combinations on </w:t>
+      </w:r>
+      <w:r>
+        <w:rPr>
+          <w:rFonts w:ascii="Helvetica" w:hAnsi="Helvetica"/>
+          <w:sz w:val="22"/>
+          <w:szCs w:val="22"/>
+        </w:rPr>
+        <w:t xml:space="preserve">DMEs. Traditionally, drug interactions are </w:t>
+      </w:r>
+      <w:r>
+        <w:rPr>
+          <w:rFonts w:ascii="Helvetica" w:hAnsi="Helvetica"/>
+          <w:sz w:val="22"/>
+          <w:szCs w:val="22"/>
+        </w:rPr>
+        <w:t>investigated</w:t>
+      </w:r>
+      <w:r>
+        <w:rPr>
+          <w:rFonts w:ascii="Helvetica" w:hAnsi="Helvetica"/>
+          <w:sz w:val="22"/>
+          <w:szCs w:val="22"/>
+        </w:rPr>
+        <w:t xml:space="preserve"> at the single molecule level by considering whether two drugs compete for the same binding partner. Using CSIs and electronic health record data, we demonstrated a novel type of drug interaction where the downstream</w:t>
+      </w:r>
+      <w:r>
+        <w:rPr>
+          <w:rFonts w:ascii="Helvetica" w:hAnsi="Helvetica"/>
+          <w:sz w:val="22"/>
+          <w:szCs w:val="22"/>
+        </w:rPr>
+        <w:t xml:space="preserve"> protein</w:t>
+      </w:r>
+      <w:r>
+        <w:rPr>
+          <w:rFonts w:ascii="Helvetica" w:hAnsi="Helvetica"/>
+          <w:sz w:val="22"/>
+          <w:szCs w:val="22"/>
+        </w:rPr>
+        <w:t xml:space="preserve"> interactions of multiple drugs’ targets identified </w:t>
+      </w:r>
+      <w:proofErr w:type="gramStart"/>
+      <w:r>
+        <w:rPr>
+          <w:rFonts w:ascii="Helvetica" w:hAnsi="Helvetica"/>
+          <w:sz w:val="22"/>
+          <w:szCs w:val="22"/>
+        </w:rPr>
+        <w:t>clinically-meaningful</w:t>
+      </w:r>
+      <w:proofErr w:type="gramEnd"/>
+      <w:r>
+        <w:rPr>
+          <w:rFonts w:ascii="Helvetica" w:hAnsi="Helvetica"/>
+          <w:sz w:val="22"/>
+          <w:szCs w:val="22"/>
+        </w:rPr>
+        <w:t xml:space="preserve"> drug interactions. Specifically, we predicted that the combination of the antidepressant, </w:t>
+      </w:r>
+      <w:r>
+        <w:rPr>
+          <w:rFonts w:ascii="Helvetica" w:hAnsi="Helvetica"/>
+          <w:sz w:val="22"/>
+          <w:szCs w:val="22"/>
+          <w:highlight w:val="yellow"/>
+        </w:rPr>
+        <w:t>imipramine</w:t>
+      </w:r>
+      <w:r>
+        <w:rPr>
+          <w:rFonts w:ascii="Helvetica" w:hAnsi="Helvetica"/>
+          <w:sz w:val="22"/>
+          <w:szCs w:val="22"/>
+        </w:rPr>
+        <w:t xml:space="preserve">, and the blood-thinner, dabigatran, would increase the risk of myocardial infarction because of a shared CSI pathway. We validated this prediction using the electronic health record further proving that CSIs are a means for making network methods predictive for understanding drug combination effects. </w:t>
+      </w:r>
+      <w:r>
+        <w:rPr>
+          <w:rFonts w:ascii="Helvetica" w:hAnsi="Helvetica"/>
+          <w:sz w:val="22"/>
+          <w:szCs w:val="22"/>
+        </w:rPr>
+        <w:t xml:space="preserve">This work alone is significant because predicting drug combination effects is financially prohibitive but is a significant public health concern. </w:t>
+      </w:r>
+    </w:p>
+    <w:p>
+      <w:pPr>
+        <w:jc w:val="both"/>
+        <w:rPr>
+          <w:rFonts w:ascii="Helvetica" w:hAnsi="Helvetica"/>
+          <w:sz w:val="22"/>
+          <w:szCs w:val="22"/>
+        </w:rPr>
+      </w:pPr>
+    </w:p>
+    <w:p>
+      <w:pPr>
+        <w:jc w:val="both"/>
+        <w:rPr>
+          <w:rFonts w:ascii="Helvetica" w:hAnsi="Helvetica"/>
+          <w:sz w:val="22"/>
+          <w:szCs w:val="22"/>
+        </w:rPr>
+      </w:pPr>
+      <w:r>
+        <w:rPr>
+          <w:rFonts w:ascii="Helvetica" w:hAnsi="Helvetica"/>
+          <w:sz w:val="22"/>
+          <w:szCs w:val="22"/>
+        </w:rPr>
+        <w:t xml:space="preserve">We have submitted a companion paper to </w:t>
+      </w:r>
+      <w:r>
+        <w:rPr>
+          <w:rFonts w:ascii="Helvetica" w:hAnsi="Helvetica"/>
           <w:i/>
           <w:iCs/>
           <w:sz w:val="22"/>
           <w:szCs w:val="22"/>
         </w:rPr>
-        <w:t xml:space="preserve"> ROC value of this generalized method was </w:t>
-      </w:r>
-      <w:r>
-        <w:rPr>
-          <w:rFonts w:ascii="Helvetica" w:hAnsi="Helvetica"/>
-          <w:b/>
-          <w:bCs/>
-          <w:i/>
-          <w:iCs/>
-          <w:sz w:val="22"/>
-          <w:szCs w:val="22"/>
-          <w:highlight w:val="yellow"/>
-        </w:rPr>
-        <w:t>XX</w:t>
-      </w:r>
-      <w:r>
-        <w:rPr>
-          <w:rFonts w:ascii="Helvetica" w:hAnsi="Helvetica"/>
-          <w:b/>
-          <w:bCs/>
-          <w:i/>
-          <w:iCs/>
-          <w:sz w:val="22"/>
-          <w:szCs w:val="22"/>
-        </w:rPr>
-        <w:t xml:space="preserve"> fold higher than statistical enrichment or distance-based selection</w:t>
-      </w:r>
-      <w:r>
-        <w:rPr>
-          <w:rFonts w:ascii="Helvetica" w:hAnsi="Helvetica"/>
-          <w:sz w:val="22"/>
-          <w:szCs w:val="22"/>
-        </w:rPr>
-        <w:t xml:space="preserve">. </w:t>
-      </w:r>
-      <w:r>
-        <w:rPr>
-          <w:rFonts w:ascii="Helvetica" w:hAnsi="Helvetica"/>
-          <w:sz w:val="22"/>
-          <w:szCs w:val="22"/>
-        </w:rPr>
-        <w:t>Further, context-specific interactions yield</w:t>
-      </w:r>
-      <w:r>
-        <w:rPr>
-          <w:rFonts w:ascii="Helvetica" w:hAnsi="Helvetica"/>
-          <w:sz w:val="22"/>
-          <w:szCs w:val="22"/>
-        </w:rPr>
-        <w:t>ed</w:t>
-      </w:r>
-      <w:r>
-        <w:rPr>
-          <w:rFonts w:ascii="Helvetica" w:hAnsi="Helvetica"/>
-          <w:sz w:val="22"/>
-          <w:szCs w:val="22"/>
-        </w:rPr>
-        <w:t xml:space="preserve"> “mechanistic-like” interpretation of these differences compared to mathematical approaches.</w:t>
-      </w:r>
-      <w:r>
-        <w:rPr>
-          <w:rFonts w:ascii="Helvetica" w:hAnsi="Helvetica"/>
-          <w:sz w:val="22"/>
-          <w:szCs w:val="22"/>
-        </w:rPr>
-        <w:t xml:space="preserve"> </w:t>
-      </w:r>
-      <w:r>
-        <w:rPr>
-          <w:rFonts w:ascii="Helvetica" w:hAnsi="Helvetica"/>
-          <w:sz w:val="22"/>
-          <w:szCs w:val="22"/>
-        </w:rPr>
-        <w:t xml:space="preserve">To discover context-specific interactions we </w:t>
-      </w:r>
-      <w:r>
-        <w:rPr>
-          <w:rFonts w:ascii="Helvetica" w:hAnsi="Helvetica"/>
-          <w:sz w:val="22"/>
-          <w:szCs w:val="22"/>
-        </w:rPr>
-        <w:t xml:space="preserve">merely </w:t>
-      </w:r>
-      <w:r>
-        <w:rPr>
-          <w:rFonts w:ascii="Helvetica" w:hAnsi="Helvetica"/>
-          <w:sz w:val="22"/>
-          <w:szCs w:val="22"/>
-        </w:rPr>
-        <w:t>applied a simple, off-the-shelf implementation of logistic regression. We were struck by this improvement, especially by using relatively simple machine learning approaches</w:t>
-      </w:r>
-      <w:r>
-        <w:rPr>
-          <w:rFonts w:ascii="Helvetica" w:hAnsi="Helvetica"/>
-          <w:sz w:val="22"/>
-          <w:szCs w:val="22"/>
-        </w:rPr>
-        <w:t xml:space="preserve"> and thus believe the finding to be of outstanding scientific importance</w:t>
+        <w:t>Science</w:t>
+      </w:r>
+      <w:r>
+        <w:rPr>
+          <w:rFonts w:ascii="Helvetica" w:hAnsi="Helvetica"/>
+          <w:sz w:val="22"/>
+          <w:szCs w:val="22"/>
+        </w:rPr>
+        <w:t xml:space="preserve"> detailing this </w:t>
+      </w:r>
+      <w:r>
+        <w:rPr>
+          <w:rFonts w:ascii="Helvetica" w:hAnsi="Helvetica"/>
+          <w:sz w:val="22"/>
+          <w:szCs w:val="22"/>
+        </w:rPr>
+        <w:t xml:space="preserve">later </w:t>
+      </w:r>
+      <w:r>
+        <w:rPr>
+          <w:rFonts w:ascii="Helvetica" w:hAnsi="Helvetica"/>
+          <w:sz w:val="22"/>
+          <w:szCs w:val="22"/>
+        </w:rPr>
+        <w:t xml:space="preserve">result </w:t>
       </w:r>
       <w:bookmarkStart w:id="0" w:name="_GoBack"/>
       <w:bookmarkEnd w:id="0"/>
@@ -429,20 +700,30 @@
           <w:sz w:val="22"/>
           <w:szCs w:val="22"/>
         </w:rPr>
-        <w:t xml:space="preserve">. </w:t>
-      </w:r>
-    </w:p>
-    <w:p>
-      <w:pPr>
-        <w:rPr>
-          <w:rFonts w:ascii="Helvetica" w:hAnsi="Helvetica"/>
-          <w:sz w:val="22"/>
-          <w:szCs w:val="22"/>
-        </w:rPr>
-      </w:pPr>
-    </w:p>
-    <w:p>
-      <w:pPr>
+        <w:t>and we would be eager to release these two papers simultaneously if possible.</w:t>
+      </w:r>
+      <w:r>
+        <w:rPr>
+          <w:rFonts w:ascii="Helvetica" w:hAnsi="Helvetica"/>
+          <w:sz w:val="22"/>
+          <w:szCs w:val="22"/>
+        </w:rPr>
+        <w:t xml:space="preserve"> </w:t>
+      </w:r>
+    </w:p>
+    <w:p>
+      <w:pPr>
+        <w:jc w:val="both"/>
+        <w:rPr>
+          <w:rFonts w:ascii="Helvetica" w:hAnsi="Helvetica"/>
+          <w:sz w:val="22"/>
+          <w:szCs w:val="22"/>
+        </w:rPr>
+      </w:pPr>
+    </w:p>
+    <w:p>
+      <w:pPr>
+        <w:jc w:val="both"/>
         <w:rPr>
           <w:rFonts w:ascii="Helvetica" w:hAnsi="Helvetica"/>
           <w:sz w:val="22"/>
@@ -512,12 +793,133 @@
     </w:p>
     <w:sectPr>
       <w:pgSz w:w="12240" w:h="15840"/>
-      <w:pgMar w:top="1440" w:right="1440" w:bottom="1440" w:left="1440" w:header="720" w:footer="720" w:gutter="0"/>
+      <w:pgMar w:top="720" w:right="720" w:bottom="720" w:left="720" w:header="720" w:footer="720" w:gutter="0"/>
       <w:cols w:space="720"/>
       <w:docGrid w:linePitch="360"/>
     </w:sectPr>
   </w:body>
 </w:document>
+</file>
+
+<file path=word/numbering.xml><?xml version="1.0" encoding="utf-8"?>
+<w:numbering xmlns:wpc="http://schemas.microsoft.com/office/word/2010/wordprocessingCanvas" xmlns:cx="http://schemas.microsoft.com/office/drawing/2014/chartex" xmlns:cx1="http://schemas.microsoft.com/office/drawing/2015/9/8/chartex" xmlns:cx2="http://schemas.microsoft.com/office/drawing/2015/10/21/chartex" xmlns:cx3="http://schemas.microsoft.com/office/drawing/2016/5/9/chartex" xmlns:cx4="http://schemas.microsoft.com/office/drawing/2016/5/10/chartex" xmlns:cx5="http://schemas.microsoft.com/office/drawing/2016/5/11/chartex" xmlns:cx6="http://schemas.microsoft.com/office/drawing/2016/5/12/chartex" xmlns:cx7="http://schemas.microsoft.com/office/drawing/2016/5/13/chartex" xmlns:cx8="http://schemas.microsoft.com/office/drawing/2016/5/14/chartex" xmlns:mc="http://schemas.openxmlformats.org/markup-compatibility/2006" xmlns:aink="http://schemas.microsoft.com/office/drawing/2016/ink" xmlns:am3d="http://schemas.microsoft.com/office/drawing/2017/model3d" xmlns:o="urn:schemas-microsoft-com:office:office" xmlns:r="http://schemas.openxmlformats.org/officeDocument/2006/relationships" xmlns:m="http://schemas.openxmlformats.org/officeDocument/2006/math" xmlns:v="urn:schemas-microsoft-com:vml" xmlns:wp14="http://schemas.microsoft.com/office/word/2010/wordprocessingDrawing" xmlns:wp="http://schemas.openxmlformats.org/drawingml/2006/wordprocessingDrawing" xmlns:w10="urn:schemas-microsoft-com:office:word" xmlns:w="http://schemas.openxmlformats.org/wordprocessingml/2006/main" xmlns:w14="http://schemas.microsoft.com/office/word/2010/wordml" xmlns:w15="http://schemas.microsoft.com/office/word/2012/wordml" xmlns:w16cid="http://schemas.microsoft.com/office/word/2016/wordml/cid" xmlns:w16se="http://schemas.microsoft.com/office/word/2015/wordml/symex" xmlns:wpg="http://schemas.microsoft.com/office/word/2010/wordprocessingGroup" xmlns:wpi="http://schemas.microsoft.com/office/word/2010/wordprocessingInk" xmlns:wne="http://schemas.microsoft.com/office/word/2006/wordml" xmlns:wps="http://schemas.microsoft.com/office/word/2010/wordprocessingShape" mc:Ignorable="w14 w15 w16se w16cid wp14">
+  <w:abstractNum w:abstractNumId="0" w15:restartNumberingAfterBreak="0">
+    <w:nsid w:val="290F57CC"/>
+    <w:multiLevelType w:val="hybridMultilevel"/>
+    <w:tmpl w:val="0D1ADD5C"/>
+    <w:lvl w:ilvl="0" w:tplc="04090001">
+      <w:start w:val="1"/>
+      <w:numFmt w:val="bullet"/>
+      <w:lvlText w:val=""/>
+      <w:lvlJc w:val="left"/>
+      <w:pPr>
+        <w:ind w:left="720" w:hanging="360"/>
+      </w:pPr>
+      <w:rPr>
+        <w:rFonts w:ascii="Symbol" w:hAnsi="Symbol" w:hint="default"/>
+      </w:rPr>
+    </w:lvl>
+    <w:lvl w:ilvl="1" w:tplc="04090003" w:tentative="1">
+      <w:start w:val="1"/>
+      <w:numFmt w:val="bullet"/>
+      <w:lvlText w:val="o"/>
+      <w:lvlJc w:val="left"/>
+      <w:pPr>
+        <w:ind w:left="1440" w:hanging="360"/>
+      </w:pPr>
+      <w:rPr>
+        <w:rFonts w:ascii="Courier New" w:hAnsi="Courier New" w:hint="default"/>
+      </w:rPr>
+    </w:lvl>
+    <w:lvl w:ilvl="2" w:tplc="04090005" w:tentative="1">
+      <w:start w:val="1"/>
+      <w:numFmt w:val="bullet"/>
+      <w:lvlText w:val=""/>
+      <w:lvlJc w:val="left"/>
+      <w:pPr>
+        <w:ind w:left="2160" w:hanging="360"/>
+      </w:pPr>
+      <w:rPr>
+        <w:rFonts w:ascii="Wingdings" w:hAnsi="Wingdings" w:hint="default"/>
+      </w:rPr>
+    </w:lvl>
+    <w:lvl w:ilvl="3" w:tplc="04090001" w:tentative="1">
+      <w:start w:val="1"/>
+      <w:numFmt w:val="bullet"/>
+      <w:lvlText w:val=""/>
+      <w:lvlJc w:val="left"/>
+      <w:pPr>
+        <w:ind w:left="2880" w:hanging="360"/>
+      </w:pPr>
+      <w:rPr>
+        <w:rFonts w:ascii="Symbol" w:hAnsi="Symbol" w:hint="default"/>
+      </w:rPr>
+    </w:lvl>
+    <w:lvl w:ilvl="4" w:tplc="04090003" w:tentative="1">
+      <w:start w:val="1"/>
+      <w:numFmt w:val="bullet"/>
+      <w:lvlText w:val="o"/>
+      <w:lvlJc w:val="left"/>
+      <w:pPr>
+        <w:ind w:left="3600" w:hanging="360"/>
+      </w:pPr>
+      <w:rPr>
+        <w:rFonts w:ascii="Courier New" w:hAnsi="Courier New" w:hint="default"/>
+      </w:rPr>
+    </w:lvl>
+    <w:lvl w:ilvl="5" w:tplc="04090005" w:tentative="1">
+      <w:start w:val="1"/>
+      <w:numFmt w:val="bullet"/>
+      <w:lvlText w:val=""/>
+      <w:lvlJc w:val="left"/>
+      <w:pPr>
+        <w:ind w:left="4320" w:hanging="360"/>
+      </w:pPr>
+      <w:rPr>
+        <w:rFonts w:ascii="Wingdings" w:hAnsi="Wingdings" w:hint="default"/>
+      </w:rPr>
+    </w:lvl>
+    <w:lvl w:ilvl="6" w:tplc="04090001" w:tentative="1">
+      <w:start w:val="1"/>
+      <w:numFmt w:val="bullet"/>
+      <w:lvlText w:val=""/>
+      <w:lvlJc w:val="left"/>
+      <w:pPr>
+        <w:ind w:left="5040" w:hanging="360"/>
+      </w:pPr>
+      <w:rPr>
+        <w:rFonts w:ascii="Symbol" w:hAnsi="Symbol" w:hint="default"/>
+      </w:rPr>
+    </w:lvl>
+    <w:lvl w:ilvl="7" w:tplc="04090003" w:tentative="1">
+      <w:start w:val="1"/>
+      <w:numFmt w:val="bullet"/>
+      <w:lvlText w:val="o"/>
+      <w:lvlJc w:val="left"/>
+      <w:pPr>
+        <w:ind w:left="5760" w:hanging="360"/>
+      </w:pPr>
+      <w:rPr>
+        <w:rFonts w:ascii="Courier New" w:hAnsi="Courier New" w:hint="default"/>
+      </w:rPr>
+    </w:lvl>
+    <w:lvl w:ilvl="8" w:tplc="04090005" w:tentative="1">
+      <w:start w:val="1"/>
+      <w:numFmt w:val="bullet"/>
+      <w:lvlText w:val=""/>
+      <w:lvlJc w:val="left"/>
+      <w:pPr>
+        <w:ind w:left="6480" w:hanging="360"/>
+      </w:pPr>
+      <w:rPr>
+        <w:rFonts w:ascii="Wingdings" w:hAnsi="Wingdings" w:hint="default"/>
+      </w:rPr>
+    </w:lvl>
+  </w:abstractNum>
+  <w:num w:numId="1">
+    <w:abstractNumId w:val="0"/>
+  </w:num>
+</w:numbering>
 </file>
 
 <file path=word/styles.xml><?xml version="1.0" encoding="utf-8"?>
@@ -915,7 +1317,6 @@
   <w:style w:type="character" w:default="1" w:styleId="DefaultParagraphFont">
     <w:name w:val="Default Paragraph Font"/>
     <w:uiPriority w:val="1"/>
-    <w:semiHidden/>
     <w:unhideWhenUsed/>
   </w:style>
   <w:style w:type="table" w:default="1" w:styleId="TableNormal">
@@ -938,6 +1339,17 @@
     <w:uiPriority w:val="99"/>
     <w:semiHidden/>
     <w:unhideWhenUsed/>
+  </w:style>
+  <w:style w:type="paragraph" w:styleId="ListParagraph">
+    <w:name w:val="List Paragraph"/>
+    <w:basedOn w:val="Normal"/>
+    <w:uiPriority w:val="34"/>
+    <w:qFormat/>
+    <w:rsid w:val="004B3B87"/>
+    <w:pPr>
+      <w:ind w:left="720"/>
+      <w:contextualSpacing/>
+    </w:pPr>
   </w:style>
 </w:styles>
 </file>

</xml_diff>